<commit_message>
vault backup: 2023-12-04 13:45:26
</commit_message>
<xml_diff>
--- a/EllaLeyRubberBandCarWriteup.docx
+++ b/EllaLeyRubberBandCarWriteup.docx
@@ -2,6 +2,191 @@
 <file path=word/document.xml><?xml version="1.0" encoding="utf-8"?>
 <w:document xmlns:wpc="http://schemas.microsoft.com/office/word/2010/wordprocessingCanvas" xmlns:cx="http://schemas.microsoft.com/office/drawing/2014/chartex" xmlns:cx1="http://schemas.microsoft.com/office/drawing/2015/9/8/chartex" xmlns:cx2="http://schemas.microsoft.com/office/drawing/2015/10/21/chartex" xmlns:cx3="http://schemas.microsoft.com/office/drawing/2016/5/9/chartex" xmlns:cx4="http://schemas.microsoft.com/office/drawing/2016/5/10/chartex" xmlns:cx5="http://schemas.microsoft.com/office/drawing/2016/5/11/chartex" xmlns:cx6="http://schemas.microsoft.com/office/drawing/2016/5/12/chartex" xmlns:cx7="http://schemas.microsoft.com/office/drawing/2016/5/13/chartex" xmlns:cx8="http://schemas.microsoft.com/office/drawing/2016/5/14/chartex" xmlns:mc="http://schemas.openxmlformats.org/markup-compatibility/2006" xmlns:aink="http://schemas.microsoft.com/office/drawing/2016/ink" xmlns:am3d="http://schemas.microsoft.com/office/drawing/2017/model3d" xmlns:o="urn:schemas-microsoft-com:office:office" xmlns:oel="http://schemas.microsoft.com/office/2019/extlst" xmlns:r="http://schemas.openxmlformats.org/officeDocument/2006/relationships" xmlns:m="http://schemas.openxmlformats.org/officeDocument/2006/math" xmlns:v="urn:schemas-microsoft-com:vml" xmlns:wp14="http://schemas.microsoft.com/office/word/2010/wordprocessingDrawing" xmlns:wp="http://schemas.openxmlformats.org/drawingml/2006/wordprocessingDrawing" xmlns:w10="urn:schemas-microsoft-com:office:word" xmlns:w="http://schemas.openxmlformats.org/wordprocessingml/2006/main" xmlns:w14="http://schemas.microsoft.com/office/word/2010/wordml" xmlns:w15="http://schemas.microsoft.com/office/word/2012/wordml" xmlns:w16cex="http://schemas.microsoft.com/office/word/2018/wordml/cex" xmlns:w16cid="http://schemas.microsoft.com/office/word/2016/wordml/cid" xmlns:w16="http://schemas.microsoft.com/office/word/2018/wordml" xmlns:w16sdtdh="http://schemas.microsoft.com/office/word/2020/wordml/sdtdatahash" xmlns:w16se="http://schemas.microsoft.com/office/word/2015/wordml/symex" xmlns:wpg="http://schemas.microsoft.com/office/word/2010/wordprocessingGroup" xmlns:wpi="http://schemas.microsoft.com/office/word/2010/wordprocessingInk" xmlns:wne="http://schemas.microsoft.com/office/word/2006/wordml" xmlns:wps="http://schemas.microsoft.com/office/word/2010/wordprocessingShape" mc:Ignorable="w14 w15 w16se w16cid w16 w16cex w16sdtdh wp14">
   <w:body>
+    <w:p>
+      <w:pPr>
+        <w:spacing w:line="480" w:lineRule="auto"/>
+        <w:ind w:left="720" w:hanging="360"/>
+      </w:pPr>
+    </w:p>
+    <w:p>
+      <w:pPr>
+        <w:spacing w:line="480" w:lineRule="auto"/>
+        <w:rPr>
+          <w:rFonts w:ascii="Times New Roman" w:hAnsi="Times New Roman" w:cs="Times New Roman"/>
+          <w:sz w:val="24"/>
+          <w:szCs w:val="24"/>
+          <w:u w:val="single"/>
+        </w:rPr>
+      </w:pPr>
+      <w:r>
+        <w:rPr>
+          <w:rFonts w:ascii="Times New Roman" w:hAnsi="Times New Roman" w:cs="Times New Roman"/>
+          <w:noProof/>
+          <w:sz w:val="24"/>
+          <w:szCs w:val="24"/>
+          <w:u w:val="single"/>
+        </w:rPr>
+        <w:drawing>
+          <wp:inline distT="0" distB="0" distL="0" distR="0" wp14:anchorId="58C40BD4" wp14:editId="4AF21EDC">
+            <wp:extent cx="2926080" cy="2571750"/>
+            <wp:effectExtent l="0" t="0" r="7620" b="0"/>
+            <wp:docPr id="963345761" name="Picture 1" descr="A small device on a table&#10;&#10;Description automatically generated"/>
+            <wp:cNvGraphicFramePr>
+              <a:graphicFrameLocks xmlns:a="http://schemas.openxmlformats.org/drawingml/2006/main" noChangeAspect="1"/>
+            </wp:cNvGraphicFramePr>
+            <a:graphic xmlns:a="http://schemas.openxmlformats.org/drawingml/2006/main">
+              <a:graphicData uri="http://schemas.openxmlformats.org/drawingml/2006/picture">
+                <pic:pic xmlns:pic="http://schemas.openxmlformats.org/drawingml/2006/picture">
+                  <pic:nvPicPr>
+                    <pic:cNvPr id="963345761" name="Picture 1" descr="A small device on a table&#10;&#10;Description automatically generated"/>
+                    <pic:cNvPicPr/>
+                  </pic:nvPicPr>
+                  <pic:blipFill rotWithShape="1">
+                    <a:blip r:embed="rId5" cstate="print">
+                      <a:extLst>
+                        <a:ext uri="{28A0092B-C50C-407E-A947-70E740481C1C}">
+                          <a14:useLocalDpi xmlns:a14="http://schemas.microsoft.com/office/drawing/2010/main" val="0"/>
+                        </a:ext>
+                      </a:extLst>
+                    </a:blip>
+                    <a:srcRect b="34082"/>
+                    <a:stretch/>
+                  </pic:blipFill>
+                  <pic:spPr bwMode="auto">
+                    <a:xfrm>
+                      <a:off x="0" y="0"/>
+                      <a:ext cx="2926080" cy="2571750"/>
+                    </a:xfrm>
+                    <a:prstGeom prst="rect">
+                      <a:avLst/>
+                    </a:prstGeom>
+                    <a:ln>
+                      <a:noFill/>
+                    </a:ln>
+                    <a:extLst>
+                      <a:ext uri="{53640926-AAD7-44D8-BBD7-CCE9431645EC}">
+                        <a14:shadowObscured xmlns:a14="http://schemas.microsoft.com/office/drawing/2010/main"/>
+                      </a:ext>
+                    </a:extLst>
+                  </pic:spPr>
+                </pic:pic>
+              </a:graphicData>
+            </a:graphic>
+          </wp:inline>
+        </w:drawing>
+      </w:r>
+      <w:r>
+        <w:rPr>
+          <w:rFonts w:ascii="Times New Roman" w:hAnsi="Times New Roman" w:cs="Times New Roman"/>
+          <w:noProof/>
+          <w:sz w:val="24"/>
+          <w:szCs w:val="24"/>
+          <w:u w:val="single"/>
+        </w:rPr>
+        <w:drawing>
+          <wp:inline distT="0" distB="0" distL="0" distR="0" wp14:anchorId="3AFD6DAE" wp14:editId="1C4CD773">
+            <wp:extent cx="2000250" cy="2667000"/>
+            <wp:effectExtent l="0" t="0" r="0" b="0"/>
+            <wp:docPr id="1853076536" name="Picture 3" descr="A yellow cart made of cd's and pencils&#10;&#10;Description automatically generated"/>
+            <wp:cNvGraphicFramePr>
+              <a:graphicFrameLocks xmlns:a="http://schemas.openxmlformats.org/drawingml/2006/main" noChangeAspect="1"/>
+            </wp:cNvGraphicFramePr>
+            <a:graphic xmlns:a="http://schemas.openxmlformats.org/drawingml/2006/main">
+              <a:graphicData uri="http://schemas.openxmlformats.org/drawingml/2006/picture">
+                <pic:pic xmlns:pic="http://schemas.openxmlformats.org/drawingml/2006/picture">
+                  <pic:nvPicPr>
+                    <pic:cNvPr id="1853076536" name="Picture 3" descr="A yellow cart made of cd's and pencils&#10;&#10;Description automatically generated"/>
+                    <pic:cNvPicPr/>
+                  </pic:nvPicPr>
+                  <pic:blipFill>
+                    <a:blip r:embed="rId6" cstate="print">
+                      <a:extLst>
+                        <a:ext uri="{28A0092B-C50C-407E-A947-70E740481C1C}">
+                          <a14:useLocalDpi xmlns:a14="http://schemas.microsoft.com/office/drawing/2010/main" val="0"/>
+                        </a:ext>
+                      </a:extLst>
+                    </a:blip>
+                    <a:stretch>
+                      <a:fillRect/>
+                    </a:stretch>
+                  </pic:blipFill>
+                  <pic:spPr>
+                    <a:xfrm>
+                      <a:off x="0" y="0"/>
+                      <a:ext cx="2000250" cy="2667000"/>
+                    </a:xfrm>
+                    <a:prstGeom prst="rect">
+                      <a:avLst/>
+                    </a:prstGeom>
+                  </pic:spPr>
+                </pic:pic>
+              </a:graphicData>
+            </a:graphic>
+          </wp:inline>
+        </w:drawing>
+      </w:r>
+      <w:r>
+        <w:rPr>
+          <w:rFonts w:ascii="Times New Roman" w:hAnsi="Times New Roman" w:cs="Times New Roman"/>
+          <w:noProof/>
+          <w:sz w:val="24"/>
+          <w:szCs w:val="24"/>
+          <w:u w:val="single"/>
+        </w:rPr>
+        <w:drawing>
+          <wp:inline distT="0" distB="0" distL="0" distR="0" wp14:anchorId="11815C86" wp14:editId="5550EACF">
+            <wp:extent cx="3131820" cy="4175760"/>
+            <wp:effectExtent l="0" t="0" r="0" b="0"/>
+            <wp:docPr id="853367734" name="Picture 2" descr="A cd's on a table&#10;&#10;Description automatically generated"/>
+            <wp:cNvGraphicFramePr>
+              <a:graphicFrameLocks xmlns:a="http://schemas.openxmlformats.org/drawingml/2006/main" noChangeAspect="1"/>
+            </wp:cNvGraphicFramePr>
+            <a:graphic xmlns:a="http://schemas.openxmlformats.org/drawingml/2006/main">
+              <a:graphicData uri="http://schemas.openxmlformats.org/drawingml/2006/picture">
+                <pic:pic xmlns:pic="http://schemas.openxmlformats.org/drawingml/2006/picture">
+                  <pic:nvPicPr>
+                    <pic:cNvPr id="853367734" name="Picture 2" descr="A cd's on a table&#10;&#10;Description automatically generated"/>
+                    <pic:cNvPicPr/>
+                  </pic:nvPicPr>
+                  <pic:blipFill>
+                    <a:blip r:embed="rId7" cstate="print">
+                      <a:extLst>
+                        <a:ext uri="{28A0092B-C50C-407E-A947-70E740481C1C}">
+                          <a14:useLocalDpi xmlns:a14="http://schemas.microsoft.com/office/drawing/2010/main" val="0"/>
+                        </a:ext>
+                      </a:extLst>
+                    </a:blip>
+                    <a:stretch>
+                      <a:fillRect/>
+                    </a:stretch>
+                  </pic:blipFill>
+                  <pic:spPr>
+                    <a:xfrm>
+                      <a:off x="0" y="0"/>
+                      <a:ext cx="3131820" cy="4175760"/>
+                    </a:xfrm>
+                    <a:prstGeom prst="rect">
+                      <a:avLst/>
+                    </a:prstGeom>
+                  </pic:spPr>
+                </pic:pic>
+              </a:graphicData>
+            </a:graphic>
+          </wp:inline>
+        </w:drawing>
+      </w:r>
+    </w:p>
+    <w:p>
+      <w:pPr>
+        <w:spacing w:line="480" w:lineRule="auto"/>
+        <w:rPr>
+          <w:rFonts w:ascii="Times New Roman" w:hAnsi="Times New Roman" w:cs="Times New Roman"/>
+          <w:sz w:val="24"/>
+          <w:szCs w:val="24"/>
+          <w:u w:val="single"/>
+        </w:rPr>
+      </w:pPr>
+    </w:p>
     <w:p>
       <w:pPr>
         <w:pStyle w:val="ListParagraph"/>
@@ -22,6 +207,7 @@
           <w:sz w:val="24"/>
           <w:szCs w:val="24"/>
         </w:rPr>
+        <w:lastRenderedPageBreak/>
         <w:t>W</w:t>
       </w:r>
       <w:r>
@@ -65,16 +251,14 @@
         </w:rPr>
         <w:t xml:space="preserve">The car started with potential spring energy as the rubber band is a type of spring, and when we wound up the rubber </w:t>
       </w:r>
-      <w:proofErr w:type="gramStart"/>
-      <w:r>
-        <w:rPr>
-          <w:rFonts w:ascii="Times New Roman" w:hAnsi="Times New Roman" w:cs="Times New Roman"/>
-          <w:sz w:val="24"/>
-          <w:szCs w:val="24"/>
-        </w:rPr>
-        <w:t>band</w:t>
-      </w:r>
-      <w:proofErr w:type="gramEnd"/>
+      <w:r>
+        <w:rPr>
+          <w:rFonts w:ascii="Times New Roman" w:hAnsi="Times New Roman" w:cs="Times New Roman"/>
+          <w:sz w:val="24"/>
+          <w:szCs w:val="24"/>
+        </w:rPr>
+        <w:t>band,</w:t>
+      </w:r>
       <w:r>
         <w:rPr>
           <w:rFonts w:ascii="Times New Roman" w:hAnsi="Times New Roman" w:cs="Times New Roman"/>
@@ -129,16 +313,14 @@
         </w:rPr>
         <w:t xml:space="preserve">The type of energy the car had when it was traveling at its maximum velocity would be kinetic energy as </w:t>
       </w:r>
-      <w:proofErr w:type="gramStart"/>
-      <w:r>
-        <w:rPr>
-          <w:rFonts w:ascii="Times New Roman" w:hAnsi="Times New Roman" w:cs="Times New Roman"/>
-          <w:sz w:val="24"/>
-          <w:szCs w:val="24"/>
-        </w:rPr>
-        <w:t>all of</w:t>
-      </w:r>
-      <w:proofErr w:type="gramEnd"/>
+      <w:r>
+        <w:rPr>
+          <w:rFonts w:ascii="Times New Roman" w:hAnsi="Times New Roman" w:cs="Times New Roman"/>
+          <w:sz w:val="24"/>
+          <w:szCs w:val="24"/>
+        </w:rPr>
+        <w:t>all</w:t>
+      </w:r>
       <w:r>
         <w:rPr>
           <w:rFonts w:ascii="Times New Roman" w:hAnsi="Times New Roman" w:cs="Times New Roman"/>
@@ -232,11 +414,421 @@
     </w:p>
     <w:p>
       <w:pPr>
+        <w:rPr>
+          <w:rFonts w:ascii="Times New Roman" w:hAnsi="Times New Roman" w:cs="Times New Roman"/>
+          <w:sz w:val="24"/>
+          <w:szCs w:val="24"/>
+        </w:rPr>
+      </w:pPr>
+      <w:r>
+        <w:rPr>
+          <w:rFonts w:ascii="Times New Roman" w:hAnsi="Times New Roman" w:cs="Times New Roman"/>
+          <w:sz w:val="24"/>
+          <w:szCs w:val="24"/>
+        </w:rPr>
+        <w:br w:type="page"/>
+      </w:r>
+    </w:p>
+    <w:p>
+      <w:pPr>
+        <w:spacing w:line="480" w:lineRule="auto"/>
+        <w:rPr>
+          <w:rFonts w:ascii="Times New Roman" w:hAnsi="Times New Roman" w:cs="Times New Roman"/>
+          <w:sz w:val="24"/>
+          <w:szCs w:val="24"/>
+        </w:rPr>
+      </w:pPr>
+      <w:r>
+        <w:rPr>
+          <w:rFonts w:ascii="Times New Roman" w:hAnsi="Times New Roman" w:cs="Times New Roman"/>
+          <w:sz w:val="24"/>
+          <w:szCs w:val="24"/>
+        </w:rPr>
+        <w:lastRenderedPageBreak/>
+        <w:t>Provide an example of how each of the following topics applies to your car:</w:t>
+      </w:r>
+    </w:p>
+    <w:p>
+      <w:pPr>
         <w:pStyle w:val="ListParagraph"/>
         <w:numPr>
           <w:ilvl w:val="0"/>
-          <w:numId w:val="1"/>
+          <w:numId w:val="2"/>
         </w:numPr>
+        <w:spacing w:line="480" w:lineRule="auto"/>
+        <w:rPr>
+          <w:rFonts w:ascii="Times New Roman" w:hAnsi="Times New Roman" w:cs="Times New Roman"/>
+          <w:sz w:val="24"/>
+          <w:szCs w:val="24"/>
+        </w:rPr>
+      </w:pPr>
+      <w:r>
+        <w:rPr>
+          <w:rFonts w:ascii="Times New Roman" w:hAnsi="Times New Roman" w:cs="Times New Roman"/>
+          <w:sz w:val="24"/>
+          <w:szCs w:val="24"/>
+        </w:rPr>
+        <w:t>Forces &amp; Newton’s 2</w:t>
+      </w:r>
+      <w:r>
+        <w:rPr>
+          <w:rFonts w:ascii="Times New Roman" w:hAnsi="Times New Roman" w:cs="Times New Roman"/>
+          <w:sz w:val="24"/>
+          <w:szCs w:val="24"/>
+          <w:vertAlign w:val="superscript"/>
+        </w:rPr>
+        <w:t>nd</w:t>
+      </w:r>
+      <w:r>
+        <w:rPr>
+          <w:rFonts w:ascii="Times New Roman" w:hAnsi="Times New Roman" w:cs="Times New Roman"/>
+          <w:sz w:val="24"/>
+          <w:szCs w:val="24"/>
+        </w:rPr>
+        <w:t xml:space="preserve"> Law</w:t>
+      </w:r>
+    </w:p>
+    <w:p>
+      <w:pPr>
+        <w:pStyle w:val="ListParagraph"/>
+        <w:numPr>
+          <w:ilvl w:val="1"/>
+          <w:numId w:val="2"/>
+        </w:numPr>
+        <w:spacing w:line="480" w:lineRule="auto"/>
+        <w:rPr>
+          <w:rFonts w:ascii="Times New Roman" w:hAnsi="Times New Roman" w:cs="Times New Roman"/>
+          <w:sz w:val="24"/>
+          <w:szCs w:val="24"/>
+        </w:rPr>
+      </w:pPr>
+      <w:r>
+        <w:rPr>
+          <w:rFonts w:ascii="Times New Roman" w:hAnsi="Times New Roman" w:cs="Times New Roman"/>
+          <w:sz w:val="24"/>
+          <w:szCs w:val="24"/>
+        </w:rPr>
+        <w:t xml:space="preserve">This applies because we could find how much force the rubber band applied to the car over distance using the formula </w:t>
+      </w:r>
+      <m:oMath>
+        <m:r>
+          <w:rPr>
+            <w:rFonts w:ascii="Cambria Math" w:hAnsi="Cambria Math" w:cs="Times New Roman"/>
+            <w:sz w:val="24"/>
+            <w:szCs w:val="24"/>
+          </w:rPr>
+          <m:t>∑F=ma</m:t>
+        </m:r>
+      </m:oMath>
+      <w:r>
+        <w:rPr>
+          <w:rFonts w:ascii="Times New Roman" w:eastAsiaTheme="minorEastAsia" w:hAnsi="Times New Roman" w:cs="Times New Roman"/>
+          <w:sz w:val="24"/>
+          <w:szCs w:val="24"/>
+        </w:rPr>
+        <w:t>.</w:t>
+      </w:r>
+    </w:p>
+    <w:p>
+      <w:pPr>
+        <w:pStyle w:val="ListParagraph"/>
+        <w:numPr>
+          <w:ilvl w:val="0"/>
+          <w:numId w:val="2"/>
+        </w:numPr>
+        <w:spacing w:line="480" w:lineRule="auto"/>
+        <w:rPr>
+          <w:rFonts w:ascii="Times New Roman" w:hAnsi="Times New Roman" w:cs="Times New Roman"/>
+          <w:sz w:val="24"/>
+          <w:szCs w:val="24"/>
+        </w:rPr>
+      </w:pPr>
+      <w:r>
+        <w:rPr>
+          <w:rFonts w:ascii="Times New Roman" w:hAnsi="Times New Roman" w:cs="Times New Roman"/>
+          <w:sz w:val="24"/>
+          <w:szCs w:val="24"/>
+        </w:rPr>
+        <w:t>Kinematics in one Dimension</w:t>
+      </w:r>
+    </w:p>
+    <w:p>
+      <w:pPr>
+        <w:pStyle w:val="ListParagraph"/>
+        <w:numPr>
+          <w:ilvl w:val="1"/>
+          <w:numId w:val="2"/>
+        </w:numPr>
+        <w:spacing w:line="480" w:lineRule="auto"/>
+        <w:rPr>
+          <w:rFonts w:ascii="Times New Roman" w:hAnsi="Times New Roman" w:cs="Times New Roman"/>
+          <w:sz w:val="24"/>
+          <w:szCs w:val="24"/>
+        </w:rPr>
+      </w:pPr>
+      <w:r>
+        <w:rPr>
+          <w:rFonts w:ascii="Times New Roman" w:hAnsi="Times New Roman" w:cs="Times New Roman"/>
+          <w:sz w:val="24"/>
+          <w:szCs w:val="24"/>
+        </w:rPr>
+        <w:t xml:space="preserve">We could use kinematics to determine the velocity of the car along the path it </w:t>
+      </w:r>
+      <w:r>
+        <w:rPr>
+          <w:rFonts w:ascii="Times New Roman" w:hAnsi="Times New Roman" w:cs="Times New Roman"/>
+          <w:sz w:val="24"/>
+          <w:szCs w:val="24"/>
+        </w:rPr>
+        <w:t>traveled.</w:t>
+      </w:r>
+    </w:p>
+    <w:p>
+      <w:pPr>
+        <w:pStyle w:val="ListParagraph"/>
+        <w:numPr>
+          <w:ilvl w:val="0"/>
+          <w:numId w:val="2"/>
+        </w:numPr>
+        <w:spacing w:line="480" w:lineRule="auto"/>
+        <w:rPr>
+          <w:rFonts w:ascii="Times New Roman" w:hAnsi="Times New Roman" w:cs="Times New Roman"/>
+          <w:sz w:val="24"/>
+          <w:szCs w:val="24"/>
+        </w:rPr>
+      </w:pPr>
+      <w:r>
+        <w:rPr>
+          <w:rFonts w:ascii="Times New Roman" w:hAnsi="Times New Roman" w:cs="Times New Roman"/>
+          <w:sz w:val="24"/>
+          <w:szCs w:val="24"/>
+        </w:rPr>
+        <w:t>Impulse and momentum</w:t>
+      </w:r>
+    </w:p>
+    <w:p>
+      <w:pPr>
+        <w:pStyle w:val="ListParagraph"/>
+        <w:numPr>
+          <w:ilvl w:val="1"/>
+          <w:numId w:val="2"/>
+        </w:numPr>
+        <w:spacing w:line="480" w:lineRule="auto"/>
+        <w:rPr>
+          <w:rFonts w:ascii="Times New Roman" w:hAnsi="Times New Roman" w:cs="Times New Roman"/>
+          <w:sz w:val="24"/>
+          <w:szCs w:val="24"/>
+        </w:rPr>
+      </w:pPr>
+      <w:r>
+        <w:rPr>
+          <w:rFonts w:ascii="Times New Roman" w:hAnsi="Times New Roman" w:cs="Times New Roman"/>
+          <w:sz w:val="24"/>
+          <w:szCs w:val="24"/>
+        </w:rPr>
+        <w:t>Using impulse and momentum, we could find out how much momentum the car had at its maximum velocity, along with finding out the impulse of the force applied to the car by the rubber band.</w:t>
+      </w:r>
+    </w:p>
+    <w:p>
+      <w:pPr>
+        <w:pStyle w:val="ListParagraph"/>
+        <w:numPr>
+          <w:ilvl w:val="0"/>
+          <w:numId w:val="2"/>
+        </w:numPr>
+        <w:spacing w:line="480" w:lineRule="auto"/>
+        <w:rPr>
+          <w:rFonts w:ascii="Times New Roman" w:hAnsi="Times New Roman" w:cs="Times New Roman"/>
+          <w:sz w:val="24"/>
+          <w:szCs w:val="24"/>
+        </w:rPr>
+      </w:pPr>
+      <w:r>
+        <w:rPr>
+          <w:rFonts w:ascii="Times New Roman" w:hAnsi="Times New Roman" w:cs="Times New Roman"/>
+          <w:sz w:val="24"/>
+          <w:szCs w:val="24"/>
+        </w:rPr>
+        <w:t>Work, Energy &amp; Energy Conservation</w:t>
+      </w:r>
+    </w:p>
+    <w:p>
+      <w:pPr>
+        <w:pStyle w:val="ListParagraph"/>
+        <w:numPr>
+          <w:ilvl w:val="1"/>
+          <w:numId w:val="2"/>
+        </w:numPr>
+        <w:spacing w:line="480" w:lineRule="auto"/>
+        <w:rPr>
+          <w:rFonts w:ascii="Times New Roman" w:hAnsi="Times New Roman" w:cs="Times New Roman"/>
+          <w:sz w:val="24"/>
+          <w:szCs w:val="24"/>
+        </w:rPr>
+      </w:pPr>
+      <w:r>
+        <w:rPr>
+          <w:rFonts w:ascii="Times New Roman" w:hAnsi="Times New Roman" w:cs="Times New Roman"/>
+          <w:sz w:val="24"/>
+          <w:szCs w:val="24"/>
+        </w:rPr>
+        <w:t>We could utilize the equations from energy conservation to determine how much potential energy the car started with when the rubber band was would, and how efficiently the car converted potential spring energy into kinetic energy.</w:t>
+      </w:r>
+    </w:p>
+    <w:p>
+      <w:pPr>
+        <w:pStyle w:val="ListParagraph"/>
+        <w:numPr>
+          <w:ilvl w:val="0"/>
+          <w:numId w:val="2"/>
+        </w:numPr>
+        <w:spacing w:line="480" w:lineRule="auto"/>
+        <w:rPr>
+          <w:rFonts w:ascii="Times New Roman" w:hAnsi="Times New Roman" w:cs="Times New Roman"/>
+          <w:sz w:val="24"/>
+          <w:szCs w:val="24"/>
+        </w:rPr>
+      </w:pPr>
+      <w:r>
+        <w:rPr>
+          <w:rFonts w:ascii="Times New Roman" w:hAnsi="Times New Roman" w:cs="Times New Roman"/>
+          <w:sz w:val="24"/>
+          <w:szCs w:val="24"/>
+        </w:rPr>
+        <w:t>Newton’s 2</w:t>
+      </w:r>
+      <w:r>
+        <w:rPr>
+          <w:rFonts w:ascii="Times New Roman" w:hAnsi="Times New Roman" w:cs="Times New Roman"/>
+          <w:sz w:val="24"/>
+          <w:szCs w:val="24"/>
+          <w:vertAlign w:val="superscript"/>
+        </w:rPr>
+        <w:t>nd</w:t>
+      </w:r>
+      <w:r>
+        <w:rPr>
+          <w:rFonts w:ascii="Times New Roman" w:hAnsi="Times New Roman" w:cs="Times New Roman"/>
+          <w:sz w:val="24"/>
+          <w:szCs w:val="24"/>
+        </w:rPr>
+        <w:t xml:space="preserve"> Law for Rotation &amp; Torque</w:t>
+      </w:r>
+    </w:p>
+    <w:p>
+      <w:pPr>
+        <w:pStyle w:val="ListParagraph"/>
+        <w:numPr>
+          <w:ilvl w:val="1"/>
+          <w:numId w:val="2"/>
+        </w:numPr>
+        <w:spacing w:line="480" w:lineRule="auto"/>
+        <w:rPr>
+          <w:rFonts w:ascii="Times New Roman" w:hAnsi="Times New Roman" w:cs="Times New Roman"/>
+          <w:sz w:val="24"/>
+          <w:szCs w:val="24"/>
+        </w:rPr>
+      </w:pPr>
+      <w:r>
+        <w:rPr>
+          <w:rFonts w:ascii="Times New Roman" w:hAnsi="Times New Roman" w:cs="Times New Roman"/>
+          <w:sz w:val="24"/>
+          <w:szCs w:val="24"/>
+        </w:rPr>
+        <w:t>Utilizing the equations for Newton’s 2</w:t>
+      </w:r>
+      <w:r>
+        <w:rPr>
+          <w:rFonts w:ascii="Times New Roman" w:hAnsi="Times New Roman" w:cs="Times New Roman"/>
+          <w:sz w:val="24"/>
+          <w:szCs w:val="24"/>
+          <w:vertAlign w:val="superscript"/>
+        </w:rPr>
+        <w:t>nd</w:t>
+      </w:r>
+      <w:r>
+        <w:rPr>
+          <w:rFonts w:ascii="Times New Roman" w:hAnsi="Times New Roman" w:cs="Times New Roman"/>
+          <w:sz w:val="24"/>
+          <w:szCs w:val="24"/>
+        </w:rPr>
+        <w:t xml:space="preserve"> Law for Rotation &amp; Torque, we could find out how fast the wheel</w:t>
+      </w:r>
+      <w:r>
+        <w:rPr>
+          <w:rFonts w:ascii="Times New Roman" w:hAnsi="Times New Roman" w:cs="Times New Roman"/>
+          <w:sz w:val="24"/>
+          <w:szCs w:val="24"/>
+        </w:rPr>
+        <w:t>s</w:t>
+      </w:r>
+      <w:r>
+        <w:rPr>
+          <w:rFonts w:ascii="Times New Roman" w:hAnsi="Times New Roman" w:cs="Times New Roman"/>
+          <w:sz w:val="24"/>
+          <w:szCs w:val="24"/>
+        </w:rPr>
+        <w:t xml:space="preserve"> are rotating, and from that we could also determine how much force the rubber band exerted for it to go at that speed.</w:t>
+      </w:r>
+    </w:p>
+    <w:p>
+      <w:pPr>
+        <w:pStyle w:val="ListParagraph"/>
+        <w:numPr>
+          <w:ilvl w:val="0"/>
+          <w:numId w:val="2"/>
+        </w:numPr>
+        <w:spacing w:line="480" w:lineRule="auto"/>
+        <w:rPr>
+          <w:rFonts w:ascii="Times New Roman" w:hAnsi="Times New Roman" w:cs="Times New Roman"/>
+          <w:sz w:val="24"/>
+          <w:szCs w:val="24"/>
+        </w:rPr>
+      </w:pPr>
+      <w:r>
+        <w:rPr>
+          <w:rFonts w:ascii="Times New Roman" w:hAnsi="Times New Roman" w:cs="Times New Roman"/>
+          <w:sz w:val="24"/>
+          <w:szCs w:val="24"/>
+        </w:rPr>
+        <w:t>Rotational Kinematics</w:t>
+      </w:r>
+    </w:p>
+    <w:p>
+      <w:pPr>
+        <w:pStyle w:val="ListParagraph"/>
+        <w:numPr>
+          <w:ilvl w:val="1"/>
+          <w:numId w:val="2"/>
+        </w:numPr>
+        <w:spacing w:line="480" w:lineRule="auto"/>
+        <w:rPr>
+          <w:rFonts w:ascii="Times New Roman" w:hAnsi="Times New Roman" w:cs="Times New Roman"/>
+          <w:sz w:val="24"/>
+          <w:szCs w:val="24"/>
+        </w:rPr>
+      </w:pPr>
+      <w:r>
+        <w:rPr>
+          <w:rFonts w:ascii="Times New Roman" w:hAnsi="Times New Roman" w:cs="Times New Roman"/>
+          <w:sz w:val="24"/>
+          <w:szCs w:val="24"/>
+        </w:rPr>
+        <w:t>Using rotational kinematics, we could determine the efficiency of the translation from the rubber band into the drive shaft.</w:t>
+      </w:r>
+    </w:p>
+    <w:p>
+      <w:pPr>
+        <w:spacing w:line="480" w:lineRule="auto"/>
+        <w:rPr>
+          <w:rFonts w:ascii="Times New Roman" w:hAnsi="Times New Roman" w:cs="Times New Roman"/>
+          <w:sz w:val="24"/>
+          <w:szCs w:val="24"/>
+        </w:rPr>
+      </w:pPr>
+    </w:p>
+    <w:p>
+      <w:pPr>
         <w:spacing w:line="480" w:lineRule="auto"/>
         <w:rPr>
           <w:rFonts w:ascii="Times New Roman" w:hAnsi="Times New Roman" w:cs="Times New Roman"/>
@@ -258,9 +850,9 @@
 <file path=word/numbering.xml><?xml version="1.0" encoding="utf-8"?>
 <w:numbering xmlns:wpc="http://schemas.microsoft.com/office/word/2010/wordprocessingCanvas" xmlns:cx="http://schemas.microsoft.com/office/drawing/2014/chartex" xmlns:cx1="http://schemas.microsoft.com/office/drawing/2015/9/8/chartex" xmlns:cx2="http://schemas.microsoft.com/office/drawing/2015/10/21/chartex" xmlns:cx3="http://schemas.microsoft.com/office/drawing/2016/5/9/chartex" xmlns:cx4="http://schemas.microsoft.com/office/drawing/2016/5/10/chartex" xmlns:cx5="http://schemas.microsoft.com/office/drawing/2016/5/11/chartex" xmlns:cx6="http://schemas.microsoft.com/office/drawing/2016/5/12/chartex" xmlns:cx7="http://schemas.microsoft.com/office/drawing/2016/5/13/chartex" xmlns:cx8="http://schemas.microsoft.com/office/drawing/2016/5/14/chartex" xmlns:mc="http://schemas.openxmlformats.org/markup-compatibility/2006" xmlns:aink="http://schemas.microsoft.com/office/drawing/2016/ink" xmlns:am3d="http://schemas.microsoft.com/office/drawing/2017/model3d" xmlns:o="urn:schemas-microsoft-com:office:office" xmlns:oel="http://schemas.microsoft.com/office/2019/extlst" xmlns:r="http://schemas.openxmlformats.org/officeDocument/2006/relationships" xmlns:m="http://schemas.openxmlformats.org/officeDocument/2006/math" xmlns:v="urn:schemas-microsoft-com:vml" xmlns:wp14="http://schemas.microsoft.com/office/word/2010/wordprocessingDrawing" xmlns:wp="http://schemas.openxmlformats.org/drawingml/2006/wordprocessingDrawing" xmlns:w10="urn:schemas-microsoft-com:office:word" xmlns:w="http://schemas.openxmlformats.org/wordprocessingml/2006/main" xmlns:w14="http://schemas.microsoft.com/office/word/2010/wordml" xmlns:w15="http://schemas.microsoft.com/office/word/2012/wordml" xmlns:w16cex="http://schemas.microsoft.com/office/word/2018/wordml/cex" xmlns:w16cid="http://schemas.microsoft.com/office/word/2016/wordml/cid" xmlns:w16="http://schemas.microsoft.com/office/word/2018/wordml" xmlns:w16sdtdh="http://schemas.microsoft.com/office/word/2020/wordml/sdtdatahash" xmlns:w16se="http://schemas.microsoft.com/office/word/2015/wordml/symex" xmlns:wpg="http://schemas.microsoft.com/office/word/2010/wordprocessingGroup" xmlns:wpi="http://schemas.microsoft.com/office/word/2010/wordprocessingInk" xmlns:wne="http://schemas.microsoft.com/office/word/2006/wordml" xmlns:wps="http://schemas.microsoft.com/office/word/2010/wordprocessingShape" mc:Ignorable="w14 w15 w16se w16cid w16 w16cex w16sdtdh wp14">
   <w:abstractNum w:abstractNumId="0" w15:restartNumberingAfterBreak="0">
-    <w:nsid w:val="58FD3CB8"/>
+    <w:nsid w:val="36E40E25"/>
     <w:multiLevelType w:val="hybridMultilevel"/>
-    <w:tmpl w:val="5CA20A3A"/>
+    <w:tmpl w:val="85BAD482"/>
     <w:lvl w:ilvl="0" w:tplc="04090001">
       <w:start w:val="1"/>
       <w:numFmt w:val="bullet"/>
@@ -370,7 +962,123 @@
       </w:rPr>
     </w:lvl>
   </w:abstractNum>
+  <w:abstractNum w:abstractNumId="1" w15:restartNumberingAfterBreak="0">
+    <w:nsid w:val="58FD3CB8"/>
+    <w:multiLevelType w:val="hybridMultilevel"/>
+    <w:tmpl w:val="5CA20A3A"/>
+    <w:lvl w:ilvl="0" w:tplc="04090001">
+      <w:start w:val="1"/>
+      <w:numFmt w:val="bullet"/>
+      <w:lvlText w:val=""/>
+      <w:lvlJc w:val="left"/>
+      <w:pPr>
+        <w:ind w:left="720" w:hanging="360"/>
+      </w:pPr>
+      <w:rPr>
+        <w:rFonts w:ascii="Symbol" w:hAnsi="Symbol" w:hint="default"/>
+      </w:rPr>
+    </w:lvl>
+    <w:lvl w:ilvl="1" w:tplc="04090003">
+      <w:start w:val="1"/>
+      <w:numFmt w:val="bullet"/>
+      <w:lvlText w:val="o"/>
+      <w:lvlJc w:val="left"/>
+      <w:pPr>
+        <w:ind w:left="1440" w:hanging="360"/>
+      </w:pPr>
+      <w:rPr>
+        <w:rFonts w:ascii="Courier New" w:hAnsi="Courier New" w:cs="Courier New" w:hint="default"/>
+      </w:rPr>
+    </w:lvl>
+    <w:lvl w:ilvl="2" w:tplc="04090005" w:tentative="1">
+      <w:start w:val="1"/>
+      <w:numFmt w:val="bullet"/>
+      <w:lvlText w:val=""/>
+      <w:lvlJc w:val="left"/>
+      <w:pPr>
+        <w:ind w:left="2160" w:hanging="360"/>
+      </w:pPr>
+      <w:rPr>
+        <w:rFonts w:ascii="Wingdings" w:hAnsi="Wingdings" w:hint="default"/>
+      </w:rPr>
+    </w:lvl>
+    <w:lvl w:ilvl="3" w:tplc="04090001" w:tentative="1">
+      <w:start w:val="1"/>
+      <w:numFmt w:val="bullet"/>
+      <w:lvlText w:val=""/>
+      <w:lvlJc w:val="left"/>
+      <w:pPr>
+        <w:ind w:left="2880" w:hanging="360"/>
+      </w:pPr>
+      <w:rPr>
+        <w:rFonts w:ascii="Symbol" w:hAnsi="Symbol" w:hint="default"/>
+      </w:rPr>
+    </w:lvl>
+    <w:lvl w:ilvl="4" w:tplc="04090003" w:tentative="1">
+      <w:start w:val="1"/>
+      <w:numFmt w:val="bullet"/>
+      <w:lvlText w:val="o"/>
+      <w:lvlJc w:val="left"/>
+      <w:pPr>
+        <w:ind w:left="3600" w:hanging="360"/>
+      </w:pPr>
+      <w:rPr>
+        <w:rFonts w:ascii="Courier New" w:hAnsi="Courier New" w:cs="Courier New" w:hint="default"/>
+      </w:rPr>
+    </w:lvl>
+    <w:lvl w:ilvl="5" w:tplc="04090005" w:tentative="1">
+      <w:start w:val="1"/>
+      <w:numFmt w:val="bullet"/>
+      <w:lvlText w:val=""/>
+      <w:lvlJc w:val="left"/>
+      <w:pPr>
+        <w:ind w:left="4320" w:hanging="360"/>
+      </w:pPr>
+      <w:rPr>
+        <w:rFonts w:ascii="Wingdings" w:hAnsi="Wingdings" w:hint="default"/>
+      </w:rPr>
+    </w:lvl>
+    <w:lvl w:ilvl="6" w:tplc="04090001" w:tentative="1">
+      <w:start w:val="1"/>
+      <w:numFmt w:val="bullet"/>
+      <w:lvlText w:val=""/>
+      <w:lvlJc w:val="left"/>
+      <w:pPr>
+        <w:ind w:left="5040" w:hanging="360"/>
+      </w:pPr>
+      <w:rPr>
+        <w:rFonts w:ascii="Symbol" w:hAnsi="Symbol" w:hint="default"/>
+      </w:rPr>
+    </w:lvl>
+    <w:lvl w:ilvl="7" w:tplc="04090003" w:tentative="1">
+      <w:start w:val="1"/>
+      <w:numFmt w:val="bullet"/>
+      <w:lvlText w:val="o"/>
+      <w:lvlJc w:val="left"/>
+      <w:pPr>
+        <w:ind w:left="5760" w:hanging="360"/>
+      </w:pPr>
+      <w:rPr>
+        <w:rFonts w:ascii="Courier New" w:hAnsi="Courier New" w:cs="Courier New" w:hint="default"/>
+      </w:rPr>
+    </w:lvl>
+    <w:lvl w:ilvl="8" w:tplc="04090005" w:tentative="1">
+      <w:start w:val="1"/>
+      <w:numFmt w:val="bullet"/>
+      <w:lvlText w:val=""/>
+      <w:lvlJc w:val="left"/>
+      <w:pPr>
+        <w:ind w:left="6480" w:hanging="360"/>
+      </w:pPr>
+      <w:rPr>
+        <w:rFonts w:ascii="Wingdings" w:hAnsi="Wingdings" w:hint="default"/>
+      </w:rPr>
+    </w:lvl>
+  </w:abstractNum>
   <w:num w:numId="1" w16cid:durableId="626155818">
+    <w:abstractNumId w:val="1"/>
+  </w:num>
+  <w:num w:numId="2" w16cid:durableId="1224413943">
     <w:abstractNumId w:val="0"/>
   </w:num>
 </w:numbering>
@@ -815,6 +1523,16 @@
       <w:contextualSpacing/>
     </w:pPr>
   </w:style>
+  <w:style w:type="character" w:styleId="PlaceholderText">
+    <w:name w:val="Placeholder Text"/>
+    <w:basedOn w:val="DefaultParagraphFont"/>
+    <w:uiPriority w:val="99"/>
+    <w:semiHidden/>
+    <w:rsid w:val="004D1D78"/>
+    <w:rPr>
+      <w:color w:val="666666"/>
+    </w:rPr>
+  </w:style>
 </w:styles>
 </file>
 

</xml_diff>